<commit_message>
added runtime + reccurence relation for mincutvc
</commit_message>
<xml_diff>
--- a/Report.docx
+++ b/Report.docx
@@ -59,6 +59,17 @@
       <w:r>
         <w:t>Recurrence Relation:</w:t>
       </w:r>
+      <w:r>
+        <w:t xml:space="preserve"> T(</w:t>
+      </w:r>
+      <w:proofErr w:type="spellStart"/>
+      <w:r>
+        <w:t>n,m</w:t>
+      </w:r>
+      <w:proofErr w:type="spellEnd"/>
+      <w:r>
+        <w:t>) = m*( T(n) + T(n-1))</w:t>
+      </w:r>
     </w:p>
     <w:p>
       <w:pPr>
@@ -67,13 +78,16 @@
       <w:r>
         <w:t>Runtime:</w:t>
       </w:r>
-    </w:p>
-    <w:p>
-      <w:pPr>
-        <w:pStyle w:val="NoSpacing"/>
-      </w:pPr>
+      <w:r>
+        <w:t xml:space="preserve"> (n*m)</w:t>
+      </w:r>
       <w:bookmarkStart w:id="0" w:name="_GoBack"/>
       <w:bookmarkEnd w:id="0"/>
+    </w:p>
+    <w:p>
+      <w:pPr>
+        <w:pStyle w:val="NoSpacing"/>
+      </w:pPr>
     </w:p>
     <w:p>
       <w:pPr>

</xml_diff>